<commit_message>
atualização - check 2
</commit_message>
<xml_diff>
--- a/Projeto 1.docx
+++ b/Projeto 1.docx
@@ -15,134 +15,6 @@
         <w:t>Projeto 1 – Ciência dos Dados</w:t>
       </w:r>
     </w:p>
-    <w:p/>
-    <w:p>
-      <w:r>
-        <w:t>1. Criar</w:t>
-      </w:r>
-      <w:r>
-        <w:t xml:space="preserve"> </w:t>
-      </w:r>
-      <w:r>
-        <w:t>repositório</w:t>
-      </w:r>
-      <w:r>
-        <w:t xml:space="preserve"> </w:t>
-      </w:r>
-      <w:r>
-        <w:t>no</w:t>
-      </w:r>
-      <w:r>
-        <w:t xml:space="preserve"> </w:t>
-      </w:r>
-      <w:proofErr w:type="spellStart"/>
-      <w:r>
-        <w:t>Github</w:t>
-      </w:r>
-      <w:proofErr w:type="spellEnd"/>
-      <w:r>
-        <w:t xml:space="preserve"> </w:t>
-      </w:r>
-      <w:r>
-        <w:t>para</w:t>
-      </w:r>
-      <w:r>
-        <w:t xml:space="preserve"> </w:t>
-      </w:r>
-      <w:r>
-        <w:t xml:space="preserve">CD! </w:t>
-      </w:r>
-    </w:p>
-    <w:p>
-      <w:r>
-        <w:t>2. Ter problema</w:t>
-      </w:r>
-      <w:r>
-        <w:t xml:space="preserve"> </w:t>
-      </w:r>
-      <w:r>
-        <w:t>(OBJETIVO)</w:t>
-      </w:r>
-      <w:r>
-        <w:t xml:space="preserve"> </w:t>
-      </w:r>
-      <w:r>
-        <w:t xml:space="preserve">definido! </w:t>
-      </w:r>
-    </w:p>
-    <w:p>
-      <w:r>
-        <w:t>3. Ter lido</w:t>
-      </w:r>
-      <w:r>
-        <w:t xml:space="preserve"> </w:t>
-      </w:r>
-      <w:proofErr w:type="spellStart"/>
-      <w:r>
-        <w:t>dataset</w:t>
-      </w:r>
-      <w:proofErr w:type="spellEnd"/>
-      <w:r>
-        <w:t xml:space="preserve"> </w:t>
-      </w:r>
-      <w:r>
-        <w:t>original</w:t>
-      </w:r>
-      <w:r>
-        <w:t xml:space="preserve"> </w:t>
-      </w:r>
-      <w:r>
-        <w:t>(para</w:t>
-      </w:r>
-      <w:r>
-        <w:t xml:space="preserve"> </w:t>
-      </w:r>
-      <w:r>
-        <w:t>pelo</w:t>
-      </w:r>
-      <w:r>
-        <w:t xml:space="preserve"> </w:t>
-      </w:r>
-      <w:r>
-        <w:t>meno</w:t>
-      </w:r>
-      <w:r>
-        <w:t xml:space="preserve">s </w:t>
-      </w:r>
-      <w:r>
-        <w:t>um</w:t>
-      </w:r>
-      <w:r>
-        <w:t xml:space="preserve"> </w:t>
-      </w:r>
-      <w:r>
-        <w:t xml:space="preserve">ano) </w:t>
-      </w:r>
-    </w:p>
-    <w:p>
-      <w:r>
-        <w:t>4. Ter uma versão salva com variáveis de interesse (colunas)</w:t>
-      </w:r>
-      <w:r>
-        <w:t xml:space="preserve"> </w:t>
-      </w:r>
-      <w:r>
-        <w:t>e</w:t>
-      </w:r>
-      <w:r>
-        <w:t xml:space="preserve"> </w:t>
-      </w:r>
-      <w:r>
-        <w:t>domicílio</w:t>
-      </w:r>
-      <w:r>
-        <w:t xml:space="preserve"> </w:t>
-      </w:r>
-      <w:r>
-        <w:t>(linhas)!</w:t>
-      </w:r>
-    </w:p>
-    <w:p/>
     <w:p>
       <w:r>
         <w:rPr>
@@ -153,20 +25,7 @@
           <w:bdr w:val="none" w:sz="0" w:space="0" w:color="auto" w:frame="1"/>
           <w:shd w:val="clear" w:color="auto" w:fill="FFFFFF"/>
         </w:rPr>
-        <w:t>A</w:t>
-      </w:r>
-      <w:bookmarkStart w:id="0" w:name="_GoBack"/>
-      <w:bookmarkEnd w:id="0"/>
-      <w:r>
-        <w:rPr>
-          <w:rFonts w:ascii="inherit" w:hAnsi="inherit"/>
-          <w:color w:val="414042"/>
-          <w:sz w:val="20"/>
-          <w:szCs w:val="20"/>
-          <w:bdr w:val="none" w:sz="0" w:space="0" w:color="auto" w:frame="1"/>
-          <w:shd w:val="clear" w:color="auto" w:fill="FFFFFF"/>
-        </w:rPr>
-        <w:t>cesso</w:t>
+        <w:t>Acesso</w:t>
       </w:r>
       <w:r>
         <w:rPr>
@@ -355,9 +214,202 @@
     <w:p/>
     <w:p>
       <w:r>
-        <w:t>Elaborar um relatório que contenha as análises que contribuíram para as conclusões de acordo com seu objetivo inicial</w:t>
-      </w:r>
-    </w:p>
+        <w:t xml:space="preserve">Elaborar um relatório que contenha as análises que contribuíram para as conclusões de acordo </w:t>
+      </w:r>
+      <w:proofErr w:type="gramStart"/>
+      <w:r>
+        <w:t>com</w:t>
+      </w:r>
+      <w:proofErr w:type="gramEnd"/>
+      <w:r>
+        <w:t xml:space="preserve"> seu objetivo inicial</w:t>
+      </w:r>
+    </w:p>
+    <w:p>
+      <w:pPr>
+        <w:rPr>
+          <w:b/>
+        </w:rPr>
+      </w:pPr>
+      <w:r>
+        <w:rPr>
+          <w:b/>
+        </w:rPr>
+        <w:t>PERGUNTAS:</w:t>
+      </w:r>
+    </w:p>
+    <w:p>
+      <w:pPr>
+        <w:pStyle w:val="PargrafodaLista"/>
+        <w:numPr>
+          <w:ilvl w:val="0"/>
+          <w:numId w:val="1"/>
+        </w:numPr>
+      </w:pPr>
+      <w:r>
+        <w:t>Como a renda mensal domiciliar em um domicilio se relaciona com o uso de celulares, microcomputadores e televisão</w:t>
+      </w:r>
+      <w:r>
+        <w:t xml:space="preserve"> estado de São Paulo</w:t>
+      </w:r>
+      <w:r>
+        <w:t>?</w:t>
+      </w:r>
+    </w:p>
+    <w:p>
+      <w:pPr>
+        <w:pStyle w:val="PargrafodaLista"/>
+        <w:numPr>
+          <w:ilvl w:val="0"/>
+          <w:numId w:val="1"/>
+        </w:numPr>
+      </w:pPr>
+      <w:r>
+        <w:t xml:space="preserve">Qual dos 3 aparelhos eletrônicos: televisão, microcomputadores e celulares aparecem mais nos domicílios </w:t>
+      </w:r>
+      <w:r>
+        <w:t>do e</w:t>
+      </w:r>
+      <w:r>
+        <w:t>stado de São Paulo?</w:t>
+      </w:r>
+    </w:p>
+    <w:p>
+      <w:pPr>
+        <w:pStyle w:val="PargrafodaLista"/>
+        <w:numPr>
+          <w:ilvl w:val="0"/>
+          <w:numId w:val="1"/>
+        </w:numPr>
+      </w:pPr>
+      <w:r>
+        <w:t>Qual o melhor veículo para atingir um maior número de domicílios com renda superior a 10.000 reais</w:t>
+      </w:r>
+      <w:r>
+        <w:t xml:space="preserve"> </w:t>
+      </w:r>
+      <w:r>
+        <w:t>no estado de São Paul</w:t>
+      </w:r>
+      <w:r>
+        <w:t>o</w:t>
+      </w:r>
+      <w:r>
+        <w:t xml:space="preserve">? </w:t>
+      </w:r>
+    </w:p>
+    <w:p>
+      <w:pPr>
+        <w:pStyle w:val="PargrafodaLista"/>
+        <w:numPr>
+          <w:ilvl w:val="0"/>
+          <w:numId w:val="1"/>
+        </w:numPr>
+      </w:pPr>
+      <w:r>
+        <w:lastRenderedPageBreak/>
+        <w:t>Qual o melhor veículo para atingir um maior número de domicílios com</w:t>
+      </w:r>
+      <w:r>
+        <w:t xml:space="preserve"> renda inferior a 2</w:t>
+      </w:r>
+      <w:r>
+        <w:t>.000 reais</w:t>
+      </w:r>
+      <w:r>
+        <w:t xml:space="preserve"> no estado de São Paul</w:t>
+      </w:r>
+      <w:r>
+        <w:t>o</w:t>
+      </w:r>
+      <w:r>
+        <w:t xml:space="preserve">? </w:t>
+      </w:r>
+    </w:p>
+    <w:p>
+      <w:pPr>
+        <w:pStyle w:val="PargrafodaLista"/>
+        <w:numPr>
+          <w:ilvl w:val="0"/>
+          <w:numId w:val="1"/>
+        </w:numPr>
+      </w:pPr>
+      <w:r>
+        <w:t>Como se diferencia a obtenção desses aparelhos eletrônicos em diferentes códigos censitários</w:t>
+      </w:r>
+      <w:r>
+        <w:t xml:space="preserve"> </w:t>
+      </w:r>
+      <w:r>
+        <w:t>no estado de São Paul</w:t>
+      </w:r>
+      <w:r>
+        <w:t>o</w:t>
+      </w:r>
+      <w:r>
+        <w:t>?</w:t>
+      </w:r>
+    </w:p>
+    <w:p>
+      <w:pPr>
+        <w:pStyle w:val="PargrafodaLista"/>
+        <w:numPr>
+          <w:ilvl w:val="0"/>
+          <w:numId w:val="1"/>
+        </w:numPr>
+      </w:pPr>
+      <w:r>
+        <w:t>Qual a média de domicílios com menores de idade que possuem televisão</w:t>
+      </w:r>
+      <w:r>
+        <w:t xml:space="preserve"> no estado de São Paulo</w:t>
+      </w:r>
+      <w:r>
+        <w:t>?</w:t>
+      </w:r>
+    </w:p>
+    <w:p>
+      <w:pPr>
+        <w:pStyle w:val="PargrafodaLista"/>
+        <w:numPr>
+          <w:ilvl w:val="0"/>
+          <w:numId w:val="1"/>
+        </w:numPr>
+      </w:pPr>
+      <w:r>
+        <w:t>Qual a média de domicílios sem menores de idade que possuem computadores</w:t>
+      </w:r>
+      <w:r>
+        <w:t xml:space="preserve"> </w:t>
+      </w:r>
+      <w:r>
+        <w:t>no estado de São Paul</w:t>
+      </w:r>
+      <w:r>
+        <w:t>o</w:t>
+      </w:r>
+      <w:r>
+        <w:t>?</w:t>
+      </w:r>
+    </w:p>
+    <w:p>
+      <w:pPr>
+        <w:pStyle w:val="PargrafodaLista"/>
+        <w:numPr>
+          <w:ilvl w:val="0"/>
+          <w:numId w:val="1"/>
+        </w:numPr>
+      </w:pPr>
+      <w:bookmarkStart w:id="0" w:name="_GoBack"/>
+      <w:bookmarkEnd w:id="0"/>
+      <w:r>
+        <w:t>O uso de televisão hoje em dia na população do Estado de São Paulo</w:t>
+      </w:r>
+      <w:r>
+        <w:t xml:space="preserve"> é praticamente absoluto?</w:t>
+      </w:r>
+    </w:p>
+    <w:p/>
     <w:sectPr>
       <w:pgSz w:w="11906" w:h="16838"/>
       <w:pgMar w:top="1417" w:right="1701" w:bottom="1417" w:left="1701" w:header="708" w:footer="708" w:gutter="0"/>
@@ -366,6 +418,126 @@
     </w:sectPr>
   </w:body>
 </w:document>
+</file>
+
+<file path=word/numbering.xml><?xml version="1.0" encoding="utf-8"?>
+<w:numbering xmlns:wpc="http://schemas.microsoft.com/office/word/2010/wordprocessingCanvas" xmlns:cx="http://schemas.microsoft.com/office/drawing/2014/chartex" xmlns:cx1="http://schemas.microsoft.com/office/drawing/2015/9/8/chartex" xmlns:cx2="http://schemas.microsoft.com/office/drawing/2015/10/21/chartex" xmlns:cx3="http://schemas.microsoft.com/office/drawing/2016/5/9/chartex" xmlns:cx4="http://schemas.microsoft.com/office/drawing/2016/5/10/chartex" xmlns:cx5="http://schemas.microsoft.com/office/drawing/2016/5/11/chartex" xmlns:cx6="http://schemas.microsoft.com/office/drawing/2016/5/12/chartex" xmlns:cx7="http://schemas.microsoft.com/office/drawing/2016/5/13/chartex" xmlns:cx8="http://schemas.microsoft.com/office/drawing/2016/5/14/chartex" xmlns:mc="http://schemas.openxmlformats.org/markup-compatibility/2006" xmlns:aink="http://schemas.microsoft.com/office/drawing/2016/ink" xmlns:am3d="http://schemas.microsoft.com/office/drawing/2017/model3d" xmlns:o="urn:schemas-microsoft-com:office:office" xmlns:r="http://schemas.openxmlformats.org/officeDocument/2006/relationships" xmlns:m="http://schemas.openxmlformats.org/officeDocument/2006/math" xmlns:v="urn:schemas-microsoft-com:vml" xmlns:wp14="http://schemas.microsoft.com/office/word/2010/wordprocessingDrawing" xmlns:wp="http://schemas.openxmlformats.org/drawingml/2006/wordprocessingDrawing" xmlns:w10="urn:schemas-microsoft-com:office:word" xmlns:w="http://schemas.openxmlformats.org/wordprocessingml/2006/main" xmlns:w14="http://schemas.microsoft.com/office/word/2010/wordml" xmlns:w15="http://schemas.microsoft.com/office/word/2012/wordml" xmlns:w16cid="http://schemas.microsoft.com/office/word/2016/wordml/cid" xmlns:w16se="http://schemas.microsoft.com/office/word/2015/wordml/symex" xmlns:wpg="http://schemas.microsoft.com/office/word/2010/wordprocessingGroup" xmlns:wpi="http://schemas.microsoft.com/office/word/2010/wordprocessingInk" xmlns:wne="http://schemas.microsoft.com/office/word/2006/wordml" xmlns:wps="http://schemas.microsoft.com/office/word/2010/wordprocessingShape" mc:Ignorable="w14 w15 w16se w16cid wp14">
+  <w:abstractNum w:abstractNumId="0" w15:restartNumberingAfterBreak="0">
+    <w:nsid w:val="1094295B"/>
+    <w:multiLevelType w:val="hybridMultilevel"/>
+    <w:tmpl w:val="2F88E764"/>
+    <w:lvl w:ilvl="0" w:tplc="D0ACCF24">
+      <w:numFmt w:val="bullet"/>
+      <w:lvlText w:val=""/>
+      <w:lvlJc w:val="left"/>
+      <w:pPr>
+        <w:ind w:left="720" w:hanging="360"/>
+      </w:pPr>
+      <w:rPr>
+        <w:rFonts w:ascii="Symbol" w:eastAsiaTheme="minorHAnsi" w:hAnsi="Symbol" w:cstheme="minorBidi" w:hint="default"/>
+      </w:rPr>
+    </w:lvl>
+    <w:lvl w:ilvl="1" w:tplc="04160003" w:tentative="1">
+      <w:start w:val="1"/>
+      <w:numFmt w:val="bullet"/>
+      <w:lvlText w:val="o"/>
+      <w:lvlJc w:val="left"/>
+      <w:pPr>
+        <w:ind w:left="1440" w:hanging="360"/>
+      </w:pPr>
+      <w:rPr>
+        <w:rFonts w:ascii="Courier New" w:hAnsi="Courier New" w:cs="Courier New" w:hint="default"/>
+      </w:rPr>
+    </w:lvl>
+    <w:lvl w:ilvl="2" w:tplc="04160005" w:tentative="1">
+      <w:start w:val="1"/>
+      <w:numFmt w:val="bullet"/>
+      <w:lvlText w:val=""/>
+      <w:lvlJc w:val="left"/>
+      <w:pPr>
+        <w:ind w:left="2160" w:hanging="360"/>
+      </w:pPr>
+      <w:rPr>
+        <w:rFonts w:ascii="Wingdings" w:hAnsi="Wingdings" w:hint="default"/>
+      </w:rPr>
+    </w:lvl>
+    <w:lvl w:ilvl="3" w:tplc="04160001" w:tentative="1">
+      <w:start w:val="1"/>
+      <w:numFmt w:val="bullet"/>
+      <w:lvlText w:val=""/>
+      <w:lvlJc w:val="left"/>
+      <w:pPr>
+        <w:ind w:left="2880" w:hanging="360"/>
+      </w:pPr>
+      <w:rPr>
+        <w:rFonts w:ascii="Symbol" w:hAnsi="Symbol" w:hint="default"/>
+      </w:rPr>
+    </w:lvl>
+    <w:lvl w:ilvl="4" w:tplc="04160003" w:tentative="1">
+      <w:start w:val="1"/>
+      <w:numFmt w:val="bullet"/>
+      <w:lvlText w:val="o"/>
+      <w:lvlJc w:val="left"/>
+      <w:pPr>
+        <w:ind w:left="3600" w:hanging="360"/>
+      </w:pPr>
+      <w:rPr>
+        <w:rFonts w:ascii="Courier New" w:hAnsi="Courier New" w:cs="Courier New" w:hint="default"/>
+      </w:rPr>
+    </w:lvl>
+    <w:lvl w:ilvl="5" w:tplc="04160005" w:tentative="1">
+      <w:start w:val="1"/>
+      <w:numFmt w:val="bullet"/>
+      <w:lvlText w:val=""/>
+      <w:lvlJc w:val="left"/>
+      <w:pPr>
+        <w:ind w:left="4320" w:hanging="360"/>
+      </w:pPr>
+      <w:rPr>
+        <w:rFonts w:ascii="Wingdings" w:hAnsi="Wingdings" w:hint="default"/>
+      </w:rPr>
+    </w:lvl>
+    <w:lvl w:ilvl="6" w:tplc="04160001" w:tentative="1">
+      <w:start w:val="1"/>
+      <w:numFmt w:val="bullet"/>
+      <w:lvlText w:val=""/>
+      <w:lvlJc w:val="left"/>
+      <w:pPr>
+        <w:ind w:left="5040" w:hanging="360"/>
+      </w:pPr>
+      <w:rPr>
+        <w:rFonts w:ascii="Symbol" w:hAnsi="Symbol" w:hint="default"/>
+      </w:rPr>
+    </w:lvl>
+    <w:lvl w:ilvl="7" w:tplc="04160003" w:tentative="1">
+      <w:start w:val="1"/>
+      <w:numFmt w:val="bullet"/>
+      <w:lvlText w:val="o"/>
+      <w:lvlJc w:val="left"/>
+      <w:pPr>
+        <w:ind w:left="5760" w:hanging="360"/>
+      </w:pPr>
+      <w:rPr>
+        <w:rFonts w:ascii="Courier New" w:hAnsi="Courier New" w:cs="Courier New" w:hint="default"/>
+      </w:rPr>
+    </w:lvl>
+    <w:lvl w:ilvl="8" w:tplc="04160005" w:tentative="1">
+      <w:start w:val="1"/>
+      <w:numFmt w:val="bullet"/>
+      <w:lvlText w:val=""/>
+      <w:lvlJc w:val="left"/>
+      <w:pPr>
+        <w:ind w:left="6480" w:hanging="360"/>
+      </w:pPr>
+      <w:rPr>
+        <w:rFonts w:ascii="Wingdings" w:hAnsi="Wingdings" w:hint="default"/>
+      </w:rPr>
+    </w:lvl>
+  </w:abstractNum>
+  <w:num w:numId="1">
+    <w:abstractNumId w:val="0"/>
+  </w:num>
+</w:numbering>
 </file>
 
 <file path=word/styles.xml><?xml version="1.0" encoding="utf-8"?>
@@ -793,6 +965,17 @@
     <w:semiHidden/>
     <w:unhideWhenUsed/>
   </w:style>
+  <w:style w:type="paragraph" w:styleId="PargrafodaLista">
+    <w:name w:val="List Paragraph"/>
+    <w:basedOn w:val="Normal"/>
+    <w:uiPriority w:val="34"/>
+    <w:qFormat/>
+    <w:rsid w:val="00C72B8B"/>
+    <w:pPr>
+      <w:ind w:left="720"/>
+      <w:contextualSpacing/>
+    </w:pPr>
+  </w:style>
 </w:styles>
 </file>
 

</xml_diff>